<commit_message>
Clean Code Chapter 6
</commit_message>
<xml_diff>
--- a/101. Clean Code.docx
+++ b/101. Clean Code.docx
@@ -44,6 +44,7 @@
       </w:pPr>
       <w:r>
         <w:rPr>
+          <w:noProof/>
           <w:lang w:val="en-US"/>
         </w:rPr>
         <w:drawing>
@@ -310,8 +311,204 @@
         </w:rPr>
         <w:t xml:space="preserve"> Topic 6 Format ----------------------------------------------------------------</w:t>
       </w:r>
+    </w:p>
+    <w:p>
+      <w:pPr>
+        <w:pStyle w:val="ListParagraph"/>
+        <w:numPr>
+          <w:ilvl w:val="0"/>
+          <w:numId w:val="2"/>
+        </w:numPr>
+        <w:rPr>
+          <w:lang w:val="en-US"/>
+        </w:rPr>
+      </w:pPr>
+      <w:r>
+        <w:rPr>
+          <w:rFonts w:hint="eastAsia"/>
+          <w:lang w:val="en-US"/>
+        </w:rPr>
+        <w:t>长度：每个文件</w:t>
+      </w:r>
+      <w:r>
+        <w:rPr>
+          <w:rFonts w:hint="eastAsia"/>
+          <w:lang w:val="en-US"/>
+        </w:rPr>
+        <w:t>200-500</w:t>
+      </w:r>
+      <w:r>
+        <w:rPr>
+          <w:rFonts w:hint="eastAsia"/>
+          <w:lang w:val="en-US"/>
+        </w:rPr>
+        <w:t>行就足以构建优秀的系统</w:t>
+      </w:r>
+    </w:p>
+    <w:p>
+      <w:pPr>
+        <w:pStyle w:val="ListParagraph"/>
+        <w:numPr>
+          <w:ilvl w:val="0"/>
+          <w:numId w:val="2"/>
+        </w:numPr>
+        <w:rPr>
+          <w:lang w:val="en-US"/>
+        </w:rPr>
+      </w:pPr>
+      <w:r>
+        <w:rPr>
+          <w:rFonts w:hint="eastAsia"/>
+          <w:lang w:val="en-US"/>
+        </w:rPr>
+        <w:t>垂直格式：</w:t>
+      </w:r>
+    </w:p>
+    <w:p>
+      <w:pPr>
+        <w:pStyle w:val="ListParagraph"/>
+        <w:numPr>
+          <w:ilvl w:val="0"/>
+          <w:numId w:val="3"/>
+        </w:numPr>
+        <w:rPr>
+          <w:lang w:val="en-US"/>
+        </w:rPr>
+      </w:pPr>
+      <w:r>
+        <w:rPr>
+          <w:rFonts w:hint="eastAsia"/>
+          <w:lang w:val="en-US"/>
+        </w:rPr>
+        <w:t>自上向下：重要的在上，细节的在底部（先看主题在看细节）</w:t>
+      </w:r>
+    </w:p>
+    <w:p>
+      <w:pPr>
+        <w:pStyle w:val="ListParagraph"/>
+        <w:numPr>
+          <w:ilvl w:val="0"/>
+          <w:numId w:val="3"/>
+        </w:numPr>
+        <w:rPr>
+          <w:lang w:val="en-US"/>
+        </w:rPr>
+      </w:pPr>
+      <w:r>
+        <w:rPr>
+          <w:rFonts w:hint="eastAsia"/>
+          <w:lang w:val="en-US"/>
+        </w:rPr>
+        <w:t>相关的内容靠在一起</w:t>
+      </w:r>
+    </w:p>
+    <w:p>
+      <w:pPr>
+        <w:pStyle w:val="ListParagraph"/>
+        <w:numPr>
+          <w:ilvl w:val="0"/>
+          <w:numId w:val="3"/>
+        </w:numPr>
+        <w:rPr>
+          <w:lang w:val="en-US"/>
+        </w:rPr>
+      </w:pPr>
+      <w:r>
+        <w:rPr>
+          <w:rFonts w:hint="eastAsia"/>
+          <w:lang w:val="en-US"/>
+        </w:rPr>
+        <w:t>区别开的内容用空白行隔开</w:t>
+      </w:r>
+    </w:p>
+    <w:p>
+      <w:pPr>
+        <w:pStyle w:val="ListParagraph"/>
+        <w:numPr>
+          <w:ilvl w:val="0"/>
+          <w:numId w:val="2"/>
+        </w:numPr>
+        <w:rPr>
+          <w:lang w:val="en-US"/>
+        </w:rPr>
+      </w:pPr>
+      <w:r>
+        <w:rPr>
+          <w:rFonts w:hint="eastAsia"/>
+          <w:lang w:val="en-US"/>
+        </w:rPr>
+        <w:t>水平格式：</w:t>
+      </w:r>
+    </w:p>
+    <w:p>
+      <w:pPr>
+        <w:pStyle w:val="ListParagraph"/>
+        <w:numPr>
+          <w:ilvl w:val="0"/>
+          <w:numId w:val="4"/>
+        </w:numPr>
+        <w:rPr>
+          <w:lang w:val="en-US"/>
+        </w:rPr>
+      </w:pPr>
+      <w:r>
+        <w:rPr>
+          <w:rFonts w:hint="eastAsia"/>
+          <w:lang w:val="en-US"/>
+        </w:rPr>
+        <w:t>无需拖动滚动条到右边</w:t>
+      </w:r>
+    </w:p>
+    <w:p>
+      <w:pPr>
+        <w:rPr>
+          <w:lang w:val="en-US"/>
+        </w:rPr>
+      </w:pPr>
+    </w:p>
+    <w:p>
+      <w:pPr>
+        <w:rPr>
+          <w:rFonts w:hint="eastAsia"/>
+          <w:lang w:val="en-US"/>
+        </w:rPr>
+      </w:pPr>
+      <w:r>
+        <w:rPr>
+          <w:rFonts w:hint="eastAsia"/>
+          <w:lang w:val="en-US"/>
+        </w:rPr>
+        <w:t>------------------------------</w:t>
+      </w:r>
+      <w:r>
+        <w:rPr>
+          <w:lang w:val="en-US"/>
+        </w:rPr>
+        <w:t xml:space="preserve"> </w:t>
+      </w:r>
+      <w:r>
+        <w:rPr>
+          <w:rFonts w:hint="eastAsia"/>
+          <w:lang w:val="en-US"/>
+        </w:rPr>
+        <w:t>T</w:t>
+      </w:r>
+      <w:r>
+        <w:rPr>
+          <w:lang w:val="en-US"/>
+        </w:rPr>
+        <w:t>opic 7 ---------------------------------------------------------------------</w:t>
+      </w:r>
       <w:bookmarkStart w:id="0" w:name="_GoBack"/>
       <w:bookmarkEnd w:id="0"/>
+    </w:p>
+    <w:p>
+      <w:pPr>
+        <w:ind w:left="720"/>
+        <w:rPr>
+          <w:lang w:val="en-US"/>
+        </w:rPr>
+      </w:pPr>
     </w:p>
     <w:sectPr>
       <w:pgSz w:w="12240" w:h="15840"/>
@@ -414,8 +611,284 @@
       </w:pPr>
     </w:lvl>
   </w:abstractNum>
+  <w:abstractNum w:abstractNumId="1" w15:restartNumberingAfterBreak="0">
+    <w:nsid w:val="1BEB3087"/>
+    <w:multiLevelType w:val="hybridMultilevel"/>
+    <w:tmpl w:val="7BB68250"/>
+    <w:lvl w:ilvl="0" w:tplc="1009000F">
+      <w:start w:val="1"/>
+      <w:numFmt w:val="decimal"/>
+      <w:lvlText w:val="%1."/>
+      <w:lvlJc w:val="left"/>
+      <w:pPr>
+        <w:ind w:left="720" w:hanging="360"/>
+      </w:pPr>
+      <w:rPr>
+        <w:rFonts w:hint="default"/>
+      </w:rPr>
+    </w:lvl>
+    <w:lvl w:ilvl="1" w:tplc="10090019" w:tentative="1">
+      <w:start w:val="1"/>
+      <w:numFmt w:val="lowerLetter"/>
+      <w:lvlText w:val="%2."/>
+      <w:lvlJc w:val="left"/>
+      <w:pPr>
+        <w:ind w:left="1440" w:hanging="360"/>
+      </w:pPr>
+    </w:lvl>
+    <w:lvl w:ilvl="2" w:tplc="1009001B" w:tentative="1">
+      <w:start w:val="1"/>
+      <w:numFmt w:val="lowerRoman"/>
+      <w:lvlText w:val="%3."/>
+      <w:lvlJc w:val="right"/>
+      <w:pPr>
+        <w:ind w:left="2160" w:hanging="180"/>
+      </w:pPr>
+    </w:lvl>
+    <w:lvl w:ilvl="3" w:tplc="1009000F" w:tentative="1">
+      <w:start w:val="1"/>
+      <w:numFmt w:val="decimal"/>
+      <w:lvlText w:val="%4."/>
+      <w:lvlJc w:val="left"/>
+      <w:pPr>
+        <w:ind w:left="2880" w:hanging="360"/>
+      </w:pPr>
+    </w:lvl>
+    <w:lvl w:ilvl="4" w:tplc="10090019" w:tentative="1">
+      <w:start w:val="1"/>
+      <w:numFmt w:val="lowerLetter"/>
+      <w:lvlText w:val="%5."/>
+      <w:lvlJc w:val="left"/>
+      <w:pPr>
+        <w:ind w:left="3600" w:hanging="360"/>
+      </w:pPr>
+    </w:lvl>
+    <w:lvl w:ilvl="5" w:tplc="1009001B" w:tentative="1">
+      <w:start w:val="1"/>
+      <w:numFmt w:val="lowerRoman"/>
+      <w:lvlText w:val="%6."/>
+      <w:lvlJc w:val="right"/>
+      <w:pPr>
+        <w:ind w:left="4320" w:hanging="180"/>
+      </w:pPr>
+    </w:lvl>
+    <w:lvl w:ilvl="6" w:tplc="1009000F" w:tentative="1">
+      <w:start w:val="1"/>
+      <w:numFmt w:val="decimal"/>
+      <w:lvlText w:val="%7."/>
+      <w:lvlJc w:val="left"/>
+      <w:pPr>
+        <w:ind w:left="5040" w:hanging="360"/>
+      </w:pPr>
+    </w:lvl>
+    <w:lvl w:ilvl="7" w:tplc="10090019" w:tentative="1">
+      <w:start w:val="1"/>
+      <w:numFmt w:val="lowerLetter"/>
+      <w:lvlText w:val="%8."/>
+      <w:lvlJc w:val="left"/>
+      <w:pPr>
+        <w:ind w:left="5760" w:hanging="360"/>
+      </w:pPr>
+    </w:lvl>
+    <w:lvl w:ilvl="8" w:tplc="1009001B" w:tentative="1">
+      <w:start w:val="1"/>
+      <w:numFmt w:val="lowerRoman"/>
+      <w:lvlText w:val="%9."/>
+      <w:lvlJc w:val="right"/>
+      <w:pPr>
+        <w:ind w:left="6480" w:hanging="180"/>
+      </w:pPr>
+    </w:lvl>
+  </w:abstractNum>
+  <w:abstractNum w:abstractNumId="2" w15:restartNumberingAfterBreak="0">
+    <w:nsid w:val="56B52DCF"/>
+    <w:multiLevelType w:val="hybridMultilevel"/>
+    <w:tmpl w:val="B506523A"/>
+    <w:lvl w:ilvl="0" w:tplc="E1B8D7C8">
+      <w:start w:val="1"/>
+      <w:numFmt w:val="lowerRoman"/>
+      <w:lvlText w:val="%1）"/>
+      <w:lvlJc w:val="left"/>
+      <w:pPr>
+        <w:ind w:left="1440" w:hanging="720"/>
+      </w:pPr>
+      <w:rPr>
+        <w:rFonts w:hint="default"/>
+      </w:rPr>
+    </w:lvl>
+    <w:lvl w:ilvl="1" w:tplc="10090019" w:tentative="1">
+      <w:start w:val="1"/>
+      <w:numFmt w:val="lowerLetter"/>
+      <w:lvlText w:val="%2."/>
+      <w:lvlJc w:val="left"/>
+      <w:pPr>
+        <w:ind w:left="1800" w:hanging="360"/>
+      </w:pPr>
+    </w:lvl>
+    <w:lvl w:ilvl="2" w:tplc="1009001B" w:tentative="1">
+      <w:start w:val="1"/>
+      <w:numFmt w:val="lowerRoman"/>
+      <w:lvlText w:val="%3."/>
+      <w:lvlJc w:val="right"/>
+      <w:pPr>
+        <w:ind w:left="2520" w:hanging="180"/>
+      </w:pPr>
+    </w:lvl>
+    <w:lvl w:ilvl="3" w:tplc="1009000F" w:tentative="1">
+      <w:start w:val="1"/>
+      <w:numFmt w:val="decimal"/>
+      <w:lvlText w:val="%4."/>
+      <w:lvlJc w:val="left"/>
+      <w:pPr>
+        <w:ind w:left="3240" w:hanging="360"/>
+      </w:pPr>
+    </w:lvl>
+    <w:lvl w:ilvl="4" w:tplc="10090019" w:tentative="1">
+      <w:start w:val="1"/>
+      <w:numFmt w:val="lowerLetter"/>
+      <w:lvlText w:val="%5."/>
+      <w:lvlJc w:val="left"/>
+      <w:pPr>
+        <w:ind w:left="3960" w:hanging="360"/>
+      </w:pPr>
+    </w:lvl>
+    <w:lvl w:ilvl="5" w:tplc="1009001B" w:tentative="1">
+      <w:start w:val="1"/>
+      <w:numFmt w:val="lowerRoman"/>
+      <w:lvlText w:val="%6."/>
+      <w:lvlJc w:val="right"/>
+      <w:pPr>
+        <w:ind w:left="4680" w:hanging="180"/>
+      </w:pPr>
+    </w:lvl>
+    <w:lvl w:ilvl="6" w:tplc="1009000F" w:tentative="1">
+      <w:start w:val="1"/>
+      <w:numFmt w:val="decimal"/>
+      <w:lvlText w:val="%7."/>
+      <w:lvlJc w:val="left"/>
+      <w:pPr>
+        <w:ind w:left="5400" w:hanging="360"/>
+      </w:pPr>
+    </w:lvl>
+    <w:lvl w:ilvl="7" w:tplc="10090019" w:tentative="1">
+      <w:start w:val="1"/>
+      <w:numFmt w:val="lowerLetter"/>
+      <w:lvlText w:val="%8."/>
+      <w:lvlJc w:val="left"/>
+      <w:pPr>
+        <w:ind w:left="6120" w:hanging="360"/>
+      </w:pPr>
+    </w:lvl>
+    <w:lvl w:ilvl="8" w:tplc="1009001B" w:tentative="1">
+      <w:start w:val="1"/>
+      <w:numFmt w:val="lowerRoman"/>
+      <w:lvlText w:val="%9."/>
+      <w:lvlJc w:val="right"/>
+      <w:pPr>
+        <w:ind w:left="6840" w:hanging="180"/>
+      </w:pPr>
+    </w:lvl>
+  </w:abstractNum>
+  <w:abstractNum w:abstractNumId="3" w15:restartNumberingAfterBreak="0">
+    <w:nsid w:val="75981918"/>
+    <w:multiLevelType w:val="hybridMultilevel"/>
+    <w:tmpl w:val="E75C6120"/>
+    <w:lvl w:ilvl="0" w:tplc="025E3C34">
+      <w:start w:val="1"/>
+      <w:numFmt w:val="lowerRoman"/>
+      <w:lvlText w:val="%1)"/>
+      <w:lvlJc w:val="left"/>
+      <w:pPr>
+        <w:ind w:left="1440" w:hanging="720"/>
+      </w:pPr>
+      <w:rPr>
+        <w:rFonts w:hint="default"/>
+      </w:rPr>
+    </w:lvl>
+    <w:lvl w:ilvl="1" w:tplc="10090019" w:tentative="1">
+      <w:start w:val="1"/>
+      <w:numFmt w:val="lowerLetter"/>
+      <w:lvlText w:val="%2."/>
+      <w:lvlJc w:val="left"/>
+      <w:pPr>
+        <w:ind w:left="1800" w:hanging="360"/>
+      </w:pPr>
+    </w:lvl>
+    <w:lvl w:ilvl="2" w:tplc="1009001B" w:tentative="1">
+      <w:start w:val="1"/>
+      <w:numFmt w:val="lowerRoman"/>
+      <w:lvlText w:val="%3."/>
+      <w:lvlJc w:val="right"/>
+      <w:pPr>
+        <w:ind w:left="2520" w:hanging="180"/>
+      </w:pPr>
+    </w:lvl>
+    <w:lvl w:ilvl="3" w:tplc="1009000F" w:tentative="1">
+      <w:start w:val="1"/>
+      <w:numFmt w:val="decimal"/>
+      <w:lvlText w:val="%4."/>
+      <w:lvlJc w:val="left"/>
+      <w:pPr>
+        <w:ind w:left="3240" w:hanging="360"/>
+      </w:pPr>
+    </w:lvl>
+    <w:lvl w:ilvl="4" w:tplc="10090019" w:tentative="1">
+      <w:start w:val="1"/>
+      <w:numFmt w:val="lowerLetter"/>
+      <w:lvlText w:val="%5."/>
+      <w:lvlJc w:val="left"/>
+      <w:pPr>
+        <w:ind w:left="3960" w:hanging="360"/>
+      </w:pPr>
+    </w:lvl>
+    <w:lvl w:ilvl="5" w:tplc="1009001B" w:tentative="1">
+      <w:start w:val="1"/>
+      <w:numFmt w:val="lowerRoman"/>
+      <w:lvlText w:val="%6."/>
+      <w:lvlJc w:val="right"/>
+      <w:pPr>
+        <w:ind w:left="4680" w:hanging="180"/>
+      </w:pPr>
+    </w:lvl>
+    <w:lvl w:ilvl="6" w:tplc="1009000F" w:tentative="1">
+      <w:start w:val="1"/>
+      <w:numFmt w:val="decimal"/>
+      <w:lvlText w:val="%7."/>
+      <w:lvlJc w:val="left"/>
+      <w:pPr>
+        <w:ind w:left="5400" w:hanging="360"/>
+      </w:pPr>
+    </w:lvl>
+    <w:lvl w:ilvl="7" w:tplc="10090019" w:tentative="1">
+      <w:start w:val="1"/>
+      <w:numFmt w:val="lowerLetter"/>
+      <w:lvlText w:val="%8."/>
+      <w:lvlJc w:val="left"/>
+      <w:pPr>
+        <w:ind w:left="6120" w:hanging="360"/>
+      </w:pPr>
+    </w:lvl>
+    <w:lvl w:ilvl="8" w:tplc="1009001B" w:tentative="1">
+      <w:start w:val="1"/>
+      <w:numFmt w:val="lowerRoman"/>
+      <w:lvlText w:val="%9."/>
+      <w:lvlJc w:val="right"/>
+      <w:pPr>
+        <w:ind w:left="6840" w:hanging="180"/>
+      </w:pPr>
+    </w:lvl>
+  </w:abstractNum>
   <w:num w:numId="1">
     <w:abstractNumId w:val="0"/>
+  </w:num>
+  <w:num w:numId="2">
+    <w:abstractNumId w:val="1"/>
+  </w:num>
+  <w:num w:numId="3">
+    <w:abstractNumId w:val="2"/>
+  </w:num>
+  <w:num w:numId="4">
+    <w:abstractNumId w:val="3"/>
   </w:num>
 </w:numbering>
 </file>

</xml_diff>

<commit_message>
clean code object and data structure;s
</commit_message>
<xml_diff>
--- a/101. Clean Code.docx
+++ b/101. Clean Code.docx
@@ -469,7 +469,6 @@
     <w:p>
       <w:pPr>
         <w:rPr>
-          <w:rFonts w:hint="eastAsia"/>
           <w:lang w:val="en-US"/>
         </w:rPr>
       </w:pPr>
@@ -497,10 +496,348 @@
         <w:rPr>
           <w:lang w:val="en-US"/>
         </w:rPr>
-        <w:t>opic 7 ---------------------------------------------------------------------</w:t>
+        <w:t xml:space="preserve">opic </w:t>
+      </w:r>
+      <w:proofErr w:type="gramStart"/>
+      <w:r>
+        <w:rPr>
+          <w:lang w:val="en-US"/>
+        </w:rPr>
+        <w:t>7</w:t>
+      </w:r>
+      <w:r>
+        <w:rPr>
+          <w:lang w:val="en-US"/>
+        </w:rPr>
+        <w:t xml:space="preserve">  Object</w:t>
+      </w:r>
+      <w:proofErr w:type="gramEnd"/>
+      <w:r>
+        <w:rPr>
+          <w:lang w:val="en-US"/>
+        </w:rPr>
+        <w:t xml:space="preserve"> and Data Structure</w:t>
+      </w:r>
+      <w:r>
+        <w:rPr>
+          <w:lang w:val="en-US"/>
+        </w:rPr>
+        <w:t xml:space="preserve"> ---------------------------------------------------</w:t>
+      </w:r>
+    </w:p>
+    <w:p>
+      <w:pPr>
+        <w:pStyle w:val="ListParagraph"/>
+        <w:numPr>
+          <w:ilvl w:val="0"/>
+          <w:numId w:val="5"/>
+        </w:numPr>
+        <w:rPr>
+          <w:lang w:val="en-US"/>
+        </w:rPr>
+      </w:pPr>
+      <w:r>
+        <w:rPr>
+          <w:lang w:val="en-US"/>
+        </w:rPr>
+        <w:t xml:space="preserve">The law of Demeter: </w:t>
+      </w:r>
+      <w:r>
+        <w:rPr>
+          <w:rFonts w:hint="eastAsia"/>
+          <w:lang w:val="en-US"/>
+        </w:rPr>
+        <w:t>模块</w:t>
+      </w:r>
+      <w:r>
+        <w:rPr>
+          <w:rFonts w:hint="eastAsia"/>
+          <w:lang w:val="en-US"/>
+        </w:rPr>
+        <w:t xml:space="preserve"> </w:t>
+      </w:r>
+      <w:r>
+        <w:rPr>
+          <w:rFonts w:hint="eastAsia"/>
+          <w:lang w:val="en-US"/>
+        </w:rPr>
+        <w:t>不应了解它所操作类的内部情形</w:t>
+      </w:r>
+    </w:p>
+    <w:p>
+      <w:pPr>
+        <w:pStyle w:val="ListParagraph"/>
+        <w:numPr>
+          <w:ilvl w:val="0"/>
+          <w:numId w:val="5"/>
+        </w:numPr>
+        <w:rPr>
+          <w:lang w:val="en-US"/>
+        </w:rPr>
+      </w:pPr>
+      <w:r>
+        <w:rPr>
+          <w:rFonts w:hint="eastAsia"/>
+          <w:lang w:val="en-US"/>
+        </w:rPr>
+        <w:t>Ob</w:t>
+      </w:r>
+      <w:r>
+        <w:rPr>
+          <w:lang w:val="en-US"/>
+        </w:rPr>
+        <w:t>ject vs Data Structure:</w:t>
+      </w:r>
+    </w:p>
+    <w:p>
+      <w:pPr>
+        <w:pStyle w:val="ListParagraph"/>
+        <w:rPr>
+          <w:lang w:val="en-US"/>
+        </w:rPr>
+      </w:pPr>
+      <w:r>
+        <w:rPr>
+          <w:lang w:val="en-US"/>
+        </w:rPr>
+        <w:t xml:space="preserve">Data Structure </w:t>
+      </w:r>
+      <w:r>
+        <w:rPr>
+          <w:rFonts w:hint="eastAsia"/>
+          <w:lang w:val="en-US"/>
+        </w:rPr>
+        <w:t>往往只拥有</w:t>
+      </w:r>
+      <w:r>
+        <w:rPr>
+          <w:lang w:val="en-US"/>
+        </w:rPr>
+        <w:t>public var</w:t>
+      </w:r>
+    </w:p>
+    <w:p>
+      <w:pPr>
+        <w:pStyle w:val="ListParagraph"/>
+        <w:rPr>
+          <w:rFonts w:hint="eastAsia"/>
+          <w:lang w:val="en-US"/>
+        </w:rPr>
+      </w:pPr>
+      <w:r>
+        <w:rPr>
+          <w:rFonts w:hint="eastAsia"/>
+          <w:lang w:val="en-US"/>
+        </w:rPr>
+        <w:t>OBJECT</w:t>
+      </w:r>
+      <w:r>
+        <w:rPr>
+          <w:lang w:val="en-US"/>
+        </w:rPr>
+        <w:t xml:space="preserve"> </w:t>
+      </w:r>
+      <w:r>
+        <w:rPr>
+          <w:rFonts w:hint="eastAsia"/>
+          <w:lang w:val="en-US"/>
+        </w:rPr>
+        <w:t>拥有</w:t>
+      </w:r>
+      <w:r>
+        <w:rPr>
+          <w:rFonts w:hint="eastAsia"/>
+          <w:lang w:val="en-US"/>
+        </w:rPr>
+        <w:t>p</w:t>
+      </w:r>
+      <w:r>
+        <w:rPr>
+          <w:lang w:val="en-US"/>
+        </w:rPr>
+        <w:t xml:space="preserve">rivate var </w:t>
+      </w:r>
+      <w:r>
+        <w:rPr>
+          <w:rFonts w:hint="eastAsia"/>
+          <w:lang w:val="en-US"/>
+        </w:rPr>
+        <w:t>和</w:t>
+      </w:r>
+      <w:r>
+        <w:rPr>
+          <w:lang w:val="en-US"/>
+        </w:rPr>
+        <w:t xml:space="preserve"> </w:t>
+      </w:r>
+      <w:r>
+        <w:rPr>
+          <w:rFonts w:hint="eastAsia"/>
+          <w:lang w:val="en-US"/>
+        </w:rPr>
+        <w:t>P</w:t>
+      </w:r>
+      <w:r>
+        <w:rPr>
+          <w:lang w:val="en-US"/>
+        </w:rPr>
+        <w:t>ublic function</w:t>
+      </w:r>
+    </w:p>
+    <w:p>
+      <w:pPr>
+        <w:pStyle w:val="ListParagraph"/>
+        <w:numPr>
+          <w:ilvl w:val="0"/>
+          <w:numId w:val="5"/>
+        </w:numPr>
+        <w:rPr>
+          <w:lang w:val="en-US"/>
+        </w:rPr>
+      </w:pPr>
+      <w:r>
+        <w:rPr>
+          <w:rFonts w:hint="eastAsia"/>
+          <w:lang w:val="en-US"/>
+        </w:rPr>
+        <w:t>数据传送对象：最精炼的数据结构，</w:t>
+      </w:r>
+      <w:r>
+        <w:rPr>
+          <w:rFonts w:hint="eastAsia"/>
+          <w:lang w:val="en-US"/>
+        </w:rPr>
+        <w:t xml:space="preserve"> DTO</w:t>
+      </w:r>
+      <w:r>
+        <w:rPr>
+          <w:rFonts w:hint="eastAsia"/>
+          <w:lang w:val="en-US"/>
+        </w:rPr>
+        <w:t>（</w:t>
+      </w:r>
+      <w:r>
+        <w:rPr>
+          <w:rFonts w:hint="eastAsia"/>
+          <w:lang w:val="en-US"/>
+        </w:rPr>
+        <w:t>Data</w:t>
+      </w:r>
+      <w:r>
+        <w:rPr>
+          <w:lang w:val="en-US"/>
+        </w:rPr>
+        <w:t xml:space="preserve"> Transfer Objects</w:t>
+      </w:r>
+      <w:r>
+        <w:rPr>
+          <w:rFonts w:hint="eastAsia"/>
+          <w:lang w:val="en-US"/>
+        </w:rPr>
+        <w:t>）</w:t>
+      </w:r>
+    </w:p>
+    <w:p>
+      <w:pPr>
+        <w:pStyle w:val="ListParagraph"/>
+        <w:numPr>
+          <w:ilvl w:val="0"/>
+          <w:numId w:val="5"/>
+        </w:numPr>
+        <w:rPr>
+          <w:lang w:val="en-US"/>
+        </w:rPr>
+      </w:pPr>
+      <w:r>
+        <w:rPr>
+          <w:lang w:val="en-US"/>
+        </w:rPr>
+        <w:t xml:space="preserve">Bean: </w:t>
+      </w:r>
+      <w:r>
+        <w:rPr>
+          <w:rFonts w:hint="eastAsia"/>
+          <w:lang w:val="en-US"/>
+        </w:rPr>
+        <w:t>Private</w:t>
+      </w:r>
+      <w:r>
+        <w:rPr>
+          <w:lang w:val="en-US"/>
+        </w:rPr>
+        <w:t xml:space="preserve"> </w:t>
+      </w:r>
+      <w:r>
+        <w:rPr>
+          <w:rFonts w:hint="eastAsia"/>
+          <w:lang w:val="en-US"/>
+        </w:rPr>
+        <w:t>var</w:t>
+      </w:r>
+      <w:r>
+        <w:rPr>
+          <w:lang w:val="en-US"/>
+        </w:rPr>
+        <w:t>, public getter setter</w:t>
+      </w:r>
+      <w:r>
+        <w:rPr>
+          <w:rFonts w:hint="eastAsia"/>
+          <w:lang w:val="en-US"/>
+        </w:rPr>
+        <w:t>的类</w:t>
+      </w:r>
+      <w:r>
+        <w:rPr>
+          <w:rFonts w:hint="eastAsia"/>
+          <w:lang w:val="en-US"/>
+        </w:rPr>
+        <w:t>（通常实现</w:t>
+      </w:r>
+      <w:r>
+        <w:rPr>
+          <w:rFonts w:hint="eastAsia"/>
+          <w:lang w:val="en-US"/>
+        </w:rPr>
+        <w:t>SERLIZABLE</w:t>
+      </w:r>
+      <w:r>
+        <w:rPr>
+          <w:rFonts w:hint="eastAsia"/>
+          <w:lang w:val="en-US"/>
+        </w:rPr>
+        <w:t>并且有</w:t>
+      </w:r>
+      <w:r>
+        <w:rPr>
+          <w:rFonts w:hint="eastAsia"/>
+          <w:lang w:val="en-US"/>
+        </w:rPr>
+        <w:t>PUBLIC</w:t>
+      </w:r>
+      <w:r>
+        <w:rPr>
+          <w:rFonts w:hint="eastAsia"/>
+          <w:lang w:val="en-US"/>
+        </w:rPr>
+        <w:t>无参</w:t>
+      </w:r>
+      <w:r>
+        <w:rPr>
+          <w:rFonts w:hint="eastAsia"/>
+          <w:lang w:val="en-US"/>
+        </w:rPr>
+        <w:t>CONSTRUCTOR</w:t>
       </w:r>
       <w:bookmarkStart w:id="0" w:name="_GoBack"/>
       <w:bookmarkEnd w:id="0"/>
+      <w:r>
+        <w:rPr>
+          <w:rFonts w:hint="eastAsia"/>
+          <w:lang w:val="en-US"/>
+        </w:rPr>
+        <w:t>）</w:t>
+      </w:r>
     </w:p>
     <w:p>
       <w:pPr>
@@ -790,6 +1127,95 @@
     </w:lvl>
   </w:abstractNum>
   <w:abstractNum w:abstractNumId="3" w15:restartNumberingAfterBreak="0">
+    <w:nsid w:val="5C7B33E9"/>
+    <w:multiLevelType w:val="hybridMultilevel"/>
+    <w:tmpl w:val="226AA7D0"/>
+    <w:lvl w:ilvl="0" w:tplc="1009000F">
+      <w:start w:val="1"/>
+      <w:numFmt w:val="decimal"/>
+      <w:lvlText w:val="%1."/>
+      <w:lvlJc w:val="left"/>
+      <w:pPr>
+        <w:ind w:left="720" w:hanging="360"/>
+      </w:pPr>
+      <w:rPr>
+        <w:rFonts w:hint="default"/>
+      </w:rPr>
+    </w:lvl>
+    <w:lvl w:ilvl="1" w:tplc="10090019" w:tentative="1">
+      <w:start w:val="1"/>
+      <w:numFmt w:val="lowerLetter"/>
+      <w:lvlText w:val="%2."/>
+      <w:lvlJc w:val="left"/>
+      <w:pPr>
+        <w:ind w:left="1440" w:hanging="360"/>
+      </w:pPr>
+    </w:lvl>
+    <w:lvl w:ilvl="2" w:tplc="1009001B" w:tentative="1">
+      <w:start w:val="1"/>
+      <w:numFmt w:val="lowerRoman"/>
+      <w:lvlText w:val="%3."/>
+      <w:lvlJc w:val="right"/>
+      <w:pPr>
+        <w:ind w:left="2160" w:hanging="180"/>
+      </w:pPr>
+    </w:lvl>
+    <w:lvl w:ilvl="3" w:tplc="1009000F" w:tentative="1">
+      <w:start w:val="1"/>
+      <w:numFmt w:val="decimal"/>
+      <w:lvlText w:val="%4."/>
+      <w:lvlJc w:val="left"/>
+      <w:pPr>
+        <w:ind w:left="2880" w:hanging="360"/>
+      </w:pPr>
+    </w:lvl>
+    <w:lvl w:ilvl="4" w:tplc="10090019" w:tentative="1">
+      <w:start w:val="1"/>
+      <w:numFmt w:val="lowerLetter"/>
+      <w:lvlText w:val="%5."/>
+      <w:lvlJc w:val="left"/>
+      <w:pPr>
+        <w:ind w:left="3600" w:hanging="360"/>
+      </w:pPr>
+    </w:lvl>
+    <w:lvl w:ilvl="5" w:tplc="1009001B" w:tentative="1">
+      <w:start w:val="1"/>
+      <w:numFmt w:val="lowerRoman"/>
+      <w:lvlText w:val="%6."/>
+      <w:lvlJc w:val="right"/>
+      <w:pPr>
+        <w:ind w:left="4320" w:hanging="180"/>
+      </w:pPr>
+    </w:lvl>
+    <w:lvl w:ilvl="6" w:tplc="1009000F" w:tentative="1">
+      <w:start w:val="1"/>
+      <w:numFmt w:val="decimal"/>
+      <w:lvlText w:val="%7."/>
+      <w:lvlJc w:val="left"/>
+      <w:pPr>
+        <w:ind w:left="5040" w:hanging="360"/>
+      </w:pPr>
+    </w:lvl>
+    <w:lvl w:ilvl="7" w:tplc="10090019" w:tentative="1">
+      <w:start w:val="1"/>
+      <w:numFmt w:val="lowerLetter"/>
+      <w:lvlText w:val="%8."/>
+      <w:lvlJc w:val="left"/>
+      <w:pPr>
+        <w:ind w:left="5760" w:hanging="360"/>
+      </w:pPr>
+    </w:lvl>
+    <w:lvl w:ilvl="8" w:tplc="1009001B" w:tentative="1">
+      <w:start w:val="1"/>
+      <w:numFmt w:val="lowerRoman"/>
+      <w:lvlText w:val="%9."/>
+      <w:lvlJc w:val="right"/>
+      <w:pPr>
+        <w:ind w:left="6480" w:hanging="180"/>
+      </w:pPr>
+    </w:lvl>
+  </w:abstractNum>
+  <w:abstractNum w:abstractNumId="4" w15:restartNumberingAfterBreak="0">
     <w:nsid w:val="75981918"/>
     <w:multiLevelType w:val="hybridMultilevel"/>
     <w:tmpl w:val="E75C6120"/>
@@ -888,6 +1314,9 @@
     <w:abstractNumId w:val="2"/>
   </w:num>
   <w:num w:numId="4">
+    <w:abstractNumId w:val="4"/>
+  </w:num>
+  <w:num w:numId="5">
     <w:abstractNumId w:val="3"/>
   </w:num>
 </w:numbering>

</xml_diff>